<commit_message>
Fixed small issue in resume
</commit_message>
<xml_diff>
--- a/Resume (Updated 3-14-18).docx
+++ b/Resume (Updated 3-14-18).docx
@@ -31,8 +31,6 @@
         <w:trPr>
           <w:trHeight w:val="151"/>
         </w:trPr>
-        <w:bookmarkStart w:id="0" w:name="_GoBack" w:displacedByCustomXml="next"/>
-        <w:bookmarkEnd w:id="0" w:displacedByCustomXml="next"/>
         <w:sdt>
           <w:sdtPr>
             <w:rPr>
@@ -1506,7 +1504,25 @@
                 <w:sz w:val="20"/>
                 <w:szCs w:val="20"/>
               </w:rPr>
-              <w:t>webserver, and keeping their alumni database up-to-date</w:t>
+              <w:t>web</w:t>
+            </w:r>
+            <w:r>
+              <w:rPr>
+                <w:rFonts w:ascii="Times New Roman" w:hAnsi="Times New Roman" w:cs="Times New Roman"/>
+                <w:sz w:val="20"/>
+                <w:szCs w:val="20"/>
+              </w:rPr>
+              <w:t xml:space="preserve"> </w:t>
+            </w:r>
+            <w:bookmarkStart w:id="0" w:name="_GoBack"/>
+            <w:bookmarkEnd w:id="0"/>
+            <w:r>
+              <w:rPr>
+                <w:rFonts w:ascii="Times New Roman" w:hAnsi="Times New Roman" w:cs="Times New Roman"/>
+                <w:sz w:val="20"/>
+                <w:szCs w:val="20"/>
+              </w:rPr>
+              <w:t>server, and keeping their alumni database up-to-date</w:t>
             </w:r>
           </w:p>
         </w:tc>
@@ -1521,7 +1537,7 @@
     </w:p>
     <w:sectPr>
       <w:pgSz w:w="12240" w:h="15840"/>
-      <w:pgMar w:top="1080" w:right="1800" w:bottom="1080" w:left="2160" w:header="720" w:footer="720" w:gutter="0"/>
+      <w:pgMar w:top="1440" w:right="1800" w:bottom="1440" w:left="2160" w:header="720" w:footer="720" w:gutter="0"/>
       <w:cols w:space="720"/>
       <w:docGrid w:linePitch="360"/>
     </w:sectPr>
@@ -1572,7 +1588,7 @@
   <w:abstractNum w:abstractNumId="0" w15:restartNumberingAfterBreak="0">
     <w:nsid w:val="FFFFFF7F"/>
     <w:multiLevelType w:val="singleLevel"/>
-    <w:tmpl w:val="CBCCD06C"/>
+    <w:tmpl w:val="62A4882C"/>
     <w:lvl w:ilvl="0">
       <w:start w:val="1"/>
       <w:numFmt w:val="decimal"/>
@@ -1589,7 +1605,7 @@
   <w:abstractNum w:abstractNumId="1" w15:restartNumberingAfterBreak="0">
     <w:nsid w:val="FFFFFF83"/>
     <w:multiLevelType w:val="singleLevel"/>
-    <w:tmpl w:val="75F6DB46"/>
+    <w:tmpl w:val="097EA9E6"/>
     <w:lvl w:ilvl="0">
       <w:start w:val="1"/>
       <w:numFmt w:val="bullet"/>
@@ -1609,7 +1625,7 @@
   <w:abstractNum w:abstractNumId="2" w15:restartNumberingAfterBreak="0">
     <w:nsid w:val="FFFFFF88"/>
     <w:multiLevelType w:val="singleLevel"/>
-    <w:tmpl w:val="E0A8416E"/>
+    <w:tmpl w:val="90C67398"/>
     <w:lvl w:ilvl="0">
       <w:start w:val="1"/>
       <w:numFmt w:val="decimal"/>
@@ -1626,7 +1642,7 @@
   <w:abstractNum w:abstractNumId="3" w15:restartNumberingAfterBreak="0">
     <w:nsid w:val="FFFFFF89"/>
     <w:multiLevelType w:val="singleLevel"/>
-    <w:tmpl w:val="6FFA6C8E"/>
+    <w:tmpl w:val="1ACA15BE"/>
     <w:lvl w:ilvl="0">
       <w:start w:val="1"/>
       <w:numFmt w:val="bullet"/>
@@ -3369,7 +3385,7 @@
     <w:charset w:val="00"/>
     <w:family w:val="roman"/>
     <w:pitch w:val="variable"/>
-    <w:sig w:usb0="E0002EFF" w:usb1="C000785B" w:usb2="00000009" w:usb3="00000000" w:csb0="000001FF" w:csb1="00000000"/>
+    <w:sig w:usb0="E0002AFF" w:usb1="C0007843" w:usb2="00000009" w:usb3="00000000" w:csb0="000001FF" w:csb1="00000000"/>
   </w:font>
   <w:font w:name="Courier New">
     <w:panose1 w:val="02070309020205020404"/>
@@ -3390,7 +3406,7 @@
     <w:charset w:val="00"/>
     <w:family w:val="swiss"/>
     <w:pitch w:val="variable"/>
-    <w:sig w:usb0="E0002AFF" w:usb1="C000247B" w:usb2="00000009" w:usb3="00000000" w:csb0="000001FF" w:csb1="00000000"/>
+    <w:sig w:usb0="E0002AFF" w:usb1="4000ACFF" w:usb2="00000001" w:usb3="00000000" w:csb0="000001FF" w:csb1="00000000"/>
   </w:font>
   <w:font w:name="Cambria">
     <w:panose1 w:val="02040503050406030204"/>
@@ -3411,7 +3427,7 @@
     <w:charset w:val="00"/>
     <w:family w:val="swiss"/>
     <w:pitch w:val="variable"/>
-    <w:sig w:usb0="E0002AFF" w:usb1="C000247B" w:usb2="00000009" w:usb3="00000000" w:csb0="000001FF" w:csb1="00000000"/>
+    <w:sig w:usb0="A0002AEF" w:usb1="4000207B" w:usb2="00000000" w:usb3="00000000" w:csb0="000001FF" w:csb1="00000000"/>
   </w:font>
 </w:fonts>
 </file>
@@ -3560,6 +3576,7 @@
     <w:rsid w:val="004865D7"/>
     <w:rsid w:val="00580562"/>
     <w:rsid w:val="006B1C19"/>
+    <w:rsid w:val="00783167"/>
     <w:rsid w:val="007B2F63"/>
     <w:rsid w:val="008717E5"/>
     <w:rsid w:val="00952B55"/>
@@ -4734,7 +4751,7 @@
 </file>
 
 <file path=customXml/itemProps2.xml><?xml version="1.0" encoding="utf-8"?>
-<ds:datastoreItem xmlns:ds="http://schemas.openxmlformats.org/officeDocument/2006/customXml" ds:itemID="{62838471-C1FE-440D-9119-35824DF39367}">
+<ds:datastoreItem xmlns:ds="http://schemas.openxmlformats.org/officeDocument/2006/customXml" ds:itemID="{BEB7906D-B6E2-436B-BFA4-A7798CFD91E1}">
   <ds:schemaRefs>
     <ds:schemaRef ds:uri="http://schemas.openxmlformats.org/officeDocument/2006/bibliography"/>
   </ds:schemaRefs>

</xml_diff>